<commit_message>
Squishes neighboring text runs into one if compatible.
git-svn-id: https://okapi.googlecode.com/svn/trunk@1973 0cd2bb99-014b-0410-b875-5d0485b745ed
</commit_message>
<xml_diff>
--- a/filters/net.sf.okapi.filters.openxml.tests/gold/OutDeli.docx
+++ b/filters/net.sf.okapi.filters.openxml.tests/gold/OutDeli.docx
@@ -48,10 +48,7 @@
         </w:r>
       </w:ins>
       <w:r>
-        <w:t>fox is dead.</w:t>
-      </w:r>
-      <w:r>
-        <w:t xml:space="preserve"> </w:t>
+        <w:t xml:space="preserve">fox is dead. </w:t>
       </w:r>
     </w:p>
     <w:sectPr>

</xml_diff>